<commit_message>
clarify variable definitions and now to apply final risk effects
</commit_message>
<xml_diff>
--- a/docs/source/gbd2019_models/risk_effects/diarrheal_diseases/Positive feedback model.docx
+++ b/docs/source/gbd2019_models/risk_effects/diarrheal_diseases/Positive feedback model.docx
@@ -390,7 +390,15 @@
     </w:p>
     <w:p>
       <w:r>
-        <w:t>All transition rates will be defined in terms of the count of transitions per person-time unit in the entire model system (not specific to person-time in the source state).</w:t>
+        <w:t xml:space="preserve">All transition rates </w:t>
+      </w:r>
+      <w:proofErr w:type="gramStart"/>
+      <w:r>
+        <w:t>will be defined</w:t>
+      </w:r>
+      <w:proofErr w:type="gramEnd"/>
+      <w:r>
+        <w:t xml:space="preserve"> in terms of the count of transitions per person-time unit in the entire model system (not specific to person-time in the source state).</w:t>
       </w:r>
     </w:p>
     <w:tbl>
@@ -612,8 +620,16 @@
             <w:tcW w:w="2409" w:type="dxa"/>
           </w:tcPr>
           <w:p>
+            <w:proofErr w:type="spellStart"/>
             <w:r>
-              <w:t>di_{wasting state}</w:t>
+              <w:t>d</w:t>
+            </w:r>
+            <w:r>
+              <w:t>r</w:t>
+            </w:r>
+            <w:proofErr w:type="spellEnd"/>
+            <w:r>
+              <w:t>_{wasting state}</w:t>
             </w:r>
           </w:p>
         </w:tc>
@@ -806,7 +822,23 @@
         </w:numPr>
       </w:pPr>
       <w:r>
-        <w:t xml:space="preserve">NOTE: The input data for these GBD relative risks are informed by diarrheal diseases mortality rates and GBD applies them equally to YLDs and YLLS. We are making the assumption that these relative risks apply to the diarrheal diseases excess mortality rate. </w:t>
+        <w:t xml:space="preserve">NOTE: The input data for these GBD relative risks </w:t>
+      </w:r>
+      <w:proofErr w:type="gramStart"/>
+      <w:r>
+        <w:t>are informed</w:t>
+      </w:r>
+      <w:proofErr w:type="gramEnd"/>
+      <w:r>
+        <w:t xml:space="preserve"> by diarrheal diseases mortality rates and GBD applies them equally to YLDs and YLLS. We are </w:t>
+      </w:r>
+      <w:proofErr w:type="gramStart"/>
+      <w:r>
+        <w:t>making the assumption</w:t>
+      </w:r>
+      <w:proofErr w:type="gramEnd"/>
+      <w:r>
+        <w:t xml:space="preserve"> that these relative risks apply to the diarrheal diseases excess mortality rate. </w:t>
       </w:r>
     </w:p>
     <w:p>
@@ -2865,7 +2897,21 @@
         <w:rPr>
           <w:rFonts w:eastAsiaTheme="minorEastAsia"/>
         </w:rPr>
-        <w:t xml:space="preserve"> may equal i1,i2, or i3 and </w:t>
+        <w:t xml:space="preserve"> may equal i1</w:t>
+      </w:r>
+      <w:proofErr w:type="gramStart"/>
+      <w:r>
+        <w:rPr>
+          <w:rFonts w:eastAsiaTheme="minorEastAsia"/>
+        </w:rPr>
+        <w:t>,i2</w:t>
+      </w:r>
+      <w:proofErr w:type="gramEnd"/>
+      <w:r>
+        <w:rPr>
+          <w:rFonts w:eastAsiaTheme="minorEastAsia"/>
+        </w:rPr>
+        <w:t xml:space="preserve">, or i3 and </w:t>
       </w:r>
       <m:oMath>
         <m:sSub>
@@ -2925,12 +2971,209 @@
         <w:rPr>
           <w:rFonts w:eastAsiaTheme="minorEastAsia"/>
         </w:rPr>
-        <w:t>The diarrheal disease incidence rates vary according to the wasting-state relative risks for diarrheal diseases such that (scaled to prevalence):</w:t>
+        <w:t xml:space="preserve">The diarrheal disease </w:t>
+      </w:r>
+      <w:r>
+        <w:rPr>
+          <w:rFonts w:eastAsiaTheme="minorEastAsia"/>
+        </w:rPr>
+        <w:t>excess mortality</w:t>
+      </w:r>
+      <w:r>
+        <w:rPr>
+          <w:rFonts w:eastAsiaTheme="minorEastAsia"/>
+        </w:rPr>
+        <w:t xml:space="preserve"> rates vary according to the wasting-state relative risks for diarrheal diseases such that (scaled to prevalence):</w:t>
       </w:r>
     </w:p>
     <w:p>
       <w:pPr>
-        <w:pStyle w:val="ListParagraph"/>
+        <w:ind w:left="360"/>
+        <w:rPr>
+          <w:rFonts w:eastAsiaTheme="minorEastAsia"/>
+        </w:rPr>
+      </w:pPr>
+      <m:oMathPara>
+        <m:oMath>
+          <m:r>
+            <w:rPr>
+              <w:rFonts w:ascii="Cambria Math" w:hAnsi="Cambria Math"/>
+            </w:rPr>
+            <m:t>EM</m:t>
+          </m:r>
+          <m:sSub>
+            <m:sSubPr>
+              <m:ctrlPr>
+                <w:rPr>
+                  <w:rFonts w:ascii="Cambria Math" w:hAnsi="Cambria Math"/>
+                  <w:i/>
+                </w:rPr>
+              </m:ctrlPr>
+            </m:sSubPr>
+            <m:e>
+              <m:r>
+                <w:rPr>
+                  <w:rFonts w:ascii="Cambria Math" w:hAnsi="Cambria Math"/>
+                </w:rPr>
+                <m:t>R</m:t>
+              </m:r>
+            </m:e>
+            <m:sub>
+              <m:r>
+                <w:rPr>
+                  <w:rFonts w:ascii="Cambria Math" w:hAnsi="Cambria Math"/>
+                </w:rPr>
+                <m:t>DD,</m:t>
+              </m:r>
+              <m:d>
+                <m:dPr>
+                  <m:begChr m:val="{"/>
+                  <m:endChr m:val="}"/>
+                  <m:ctrlPr>
+                    <w:rPr>
+                      <w:rFonts w:ascii="Cambria Math" w:hAnsi="Cambria Math"/>
+                      <w:i/>
+                    </w:rPr>
+                  </m:ctrlPr>
+                </m:dPr>
+                <m:e>
+                  <m:r>
+                    <w:rPr>
+                      <w:rFonts w:ascii="Cambria Math" w:hAnsi="Cambria Math"/>
+                    </w:rPr>
+                    <m:t>wasting state</m:t>
+                  </m:r>
+                </m:e>
+              </m:d>
+            </m:sub>
+          </m:sSub>
+          <m:r>
+            <w:rPr>
+              <w:rFonts w:ascii="Cambria Math" w:hAnsi="Cambria Math"/>
+            </w:rPr>
+            <m:t>=</m:t>
+          </m:r>
+          <m:r>
+            <w:rPr>
+              <w:rFonts w:ascii="Cambria Math" w:hAnsi="Cambria Math"/>
+            </w:rPr>
+            <m:t>EM</m:t>
+          </m:r>
+          <m:sSub>
+            <m:sSubPr>
+              <m:ctrlPr>
+                <w:rPr>
+                  <w:rFonts w:ascii="Cambria Math" w:hAnsi="Cambria Math"/>
+                  <w:i/>
+                </w:rPr>
+              </m:ctrlPr>
+            </m:sSubPr>
+            <m:e>
+              <m:r>
+                <w:rPr>
+                  <w:rFonts w:ascii="Cambria Math" w:hAnsi="Cambria Math"/>
+                </w:rPr>
+                <m:t>R</m:t>
+              </m:r>
+            </m:e>
+            <m:sub>
+              <m:r>
+                <w:rPr>
+                  <w:rFonts w:ascii="Cambria Math" w:hAnsi="Cambria Math"/>
+                </w:rPr>
+                <m:t>DD</m:t>
+              </m:r>
+            </m:sub>
+          </m:sSub>
+          <m:r>
+            <w:rPr>
+              <w:rFonts w:ascii="Cambria Math" w:hAnsi="Cambria Math"/>
+            </w:rPr>
+            <m:t>*(1-PA</m:t>
+          </m:r>
+          <m:sSub>
+            <m:sSubPr>
+              <m:ctrlPr>
+                <w:rPr>
+                  <w:rFonts w:ascii="Cambria Math" w:hAnsi="Cambria Math"/>
+                  <w:i/>
+                </w:rPr>
+              </m:ctrlPr>
+            </m:sSubPr>
+            <m:e>
+              <m:r>
+                <w:rPr>
+                  <w:rFonts w:ascii="Cambria Math" w:hAnsi="Cambria Math"/>
+                </w:rPr>
+                <m:t>F</m:t>
+              </m:r>
+            </m:e>
+            <m:sub>
+              <m:r>
+                <w:rPr>
+                  <w:rFonts w:ascii="Cambria Math" w:hAnsi="Cambria Math"/>
+                </w:rPr>
+                <m:t>wasting,DD</m:t>
+              </m:r>
+            </m:sub>
+          </m:sSub>
+          <m:r>
+            <w:rPr>
+              <w:rFonts w:ascii="Cambria Math" w:hAnsi="Cambria Math"/>
+            </w:rPr>
+            <m:t>)*R</m:t>
+          </m:r>
+          <m:sSub>
+            <m:sSubPr>
+              <m:ctrlPr>
+                <w:rPr>
+                  <w:rFonts w:ascii="Cambria Math" w:hAnsi="Cambria Math"/>
+                  <w:i/>
+                </w:rPr>
+              </m:ctrlPr>
+            </m:sSubPr>
+            <m:e>
+              <m:r>
+                <w:rPr>
+                  <w:rFonts w:ascii="Cambria Math" w:hAnsi="Cambria Math"/>
+                </w:rPr>
+                <m:t>R</m:t>
+              </m:r>
+            </m:e>
+            <m:sub>
+              <m:d>
+                <m:dPr>
+                  <m:begChr m:val="{"/>
+                  <m:endChr m:val="}"/>
+                  <m:ctrlPr>
+                    <w:rPr>
+                      <w:rFonts w:ascii="Cambria Math" w:hAnsi="Cambria Math"/>
+                      <w:i/>
+                    </w:rPr>
+                  </m:ctrlPr>
+                </m:dPr>
+                <m:e>
+                  <m:r>
+                    <w:rPr>
+                      <w:rFonts w:ascii="Cambria Math" w:hAnsi="Cambria Math"/>
+                    </w:rPr>
+                    <m:t>wasting state</m:t>
+                  </m:r>
+                </m:e>
+              </m:d>
+              <m:r>
+                <w:rPr>
+                  <w:rFonts w:ascii="Cambria Math" w:hAnsi="Cambria Math"/>
+                </w:rPr>
+                <m:t>,DD</m:t>
+              </m:r>
+            </m:sub>
+          </m:sSub>
+        </m:oMath>
+      </m:oMathPara>
+    </w:p>
+    <w:p>
+      <w:pPr>
         <w:rPr>
           <w:rFonts w:eastAsiaTheme="minorEastAsia"/>
         </w:rPr>
@@ -2939,6 +3182,66 @@
     <w:p>
       <w:pPr>
         <w:pStyle w:val="ListParagraph"/>
+        <w:numPr>
+          <w:ilvl w:val="0"/>
+          <w:numId w:val="2"/>
+        </w:numPr>
+        <w:rPr>
+          <w:rFonts w:eastAsiaTheme="minorEastAsia"/>
+        </w:rPr>
+      </w:pPr>
+      <w:r>
+        <w:rPr>
+          <w:rFonts w:eastAsiaTheme="minorEastAsia"/>
+        </w:rPr>
+        <w:t>We assume that the diarrheal diseases</w:t>
+      </w:r>
+      <w:r>
+        <w:rPr>
+          <w:rFonts w:eastAsiaTheme="minorEastAsia"/>
+        </w:rPr>
+        <w:t xml:space="preserve"> incidence and</w:t>
+      </w:r>
+      <w:r>
+        <w:rPr>
+          <w:rFonts w:eastAsiaTheme="minorEastAsia"/>
+        </w:rPr>
+        <w:t xml:space="preserve"> </w:t>
+      </w:r>
+      <w:r>
+        <w:rPr>
+          <w:rFonts w:eastAsiaTheme="minorEastAsia"/>
+        </w:rPr>
+        <w:t>remission rate</w:t>
+      </w:r>
+      <w:r>
+        <w:rPr>
+          <w:rFonts w:eastAsiaTheme="minorEastAsia"/>
+        </w:rPr>
+        <w:t>s</w:t>
+      </w:r>
+      <w:r>
+        <w:rPr>
+          <w:rFonts w:eastAsiaTheme="minorEastAsia"/>
+        </w:rPr>
+        <w:t xml:space="preserve"> do </w:t>
+      </w:r>
+      <w:r>
+        <w:rPr>
+          <w:rFonts w:eastAsiaTheme="minorEastAsia"/>
+        </w:rPr>
+        <w:t>not vary by wasting state</w:t>
+      </w:r>
+      <w:r>
+        <w:rPr>
+          <w:rFonts w:eastAsiaTheme="minorEastAsia"/>
+        </w:rPr>
+        <w:t xml:space="preserve"> and equals the population level remission rate scaled to state prevalence:</w:t>
+      </w:r>
+    </w:p>
+    <w:p>
+      <w:pPr>
+        <w:ind w:left="360"/>
         <w:rPr>
           <w:rFonts w:eastAsiaTheme="minorEastAsia"/>
         </w:rPr>
@@ -3101,58 +3404,8 @@
           </m:r>
         </m:oMath>
       </m:oMathPara>
-    </w:p>
-    <w:p>
-      <w:pPr>
-        <w:pStyle w:val="ListParagraph"/>
-        <w:rPr>
-          <w:rFonts w:eastAsiaTheme="minorEastAsia"/>
-        </w:rPr>
-      </w:pPr>
-    </w:p>
-    <w:p>
-      <w:pPr>
-        <w:pStyle w:val="ListParagraph"/>
-        <w:numPr>
-          <w:ilvl w:val="0"/>
-          <w:numId w:val="2"/>
-        </w:numPr>
-        <w:rPr>
-          <w:rFonts w:eastAsiaTheme="minorEastAsia"/>
-        </w:rPr>
-      </w:pPr>
-      <w:r>
-        <w:rPr>
-          <w:rFonts w:eastAsiaTheme="minorEastAsia"/>
-        </w:rPr>
-        <w:t xml:space="preserve">We assume that the diarrheal diseases </w:t>
-      </w:r>
-      <w:r>
-        <w:rPr>
-          <w:rFonts w:eastAsiaTheme="minorEastAsia"/>
-        </w:rPr>
-        <w:t xml:space="preserve">remission rate does </w:t>
-      </w:r>
-      <w:r>
-        <w:rPr>
-          <w:rFonts w:eastAsiaTheme="minorEastAsia"/>
-        </w:rPr>
-        <w:t>not vary by wasting state</w:t>
-      </w:r>
-      <w:r>
-        <w:rPr>
-          <w:rFonts w:eastAsiaTheme="minorEastAsia"/>
-        </w:rPr>
-        <w:t xml:space="preserve"> and equals the population level remission rate scaled to state prevalence:</w:t>
-      </w:r>
-    </w:p>
-    <w:p>
-      <w:pPr>
-        <w:pStyle w:val="ListParagraph"/>
-        <w:rPr>
-          <w:rFonts w:eastAsiaTheme="minorEastAsia"/>
-        </w:rPr>
-      </w:pPr>
+      <w:bookmarkStart w:id="0" w:name="_GoBack"/>
+      <w:bookmarkEnd w:id="0"/>
     </w:p>
     <w:p>
       <w:pPr>
@@ -4259,7 +4512,6 @@
           <w:rFonts w:eastAsiaTheme="minorEastAsia"/>
           <w:color w:val="FF0000"/>
         </w:rPr>
-        <w:lastRenderedPageBreak/>
         <w:t>(For now) We assume</w:t>
       </w:r>
       <w:r>
@@ -4302,7 +4554,21 @@
         <w:rPr>
           <w:rFonts w:eastAsiaTheme="minorEastAsia"/>
         </w:rPr>
-        <w:t xml:space="preserve"> et al. 2020 reported that children with diarrhea were 0.86 times as likely to respond to SAM treatment than children without diarrhea. Consider incorporating this into the model.</w:t>
+        <w:t xml:space="preserve"> et al. 2020 reported that children with diarrhea were 0.86 times </w:t>
+      </w:r>
+      <w:proofErr w:type="gramStart"/>
+      <w:r>
+        <w:rPr>
+          <w:rFonts w:eastAsiaTheme="minorEastAsia"/>
+        </w:rPr>
+        <w:t>as likely to respond to SAM treatment than</w:t>
+      </w:r>
+      <w:proofErr w:type="gramEnd"/>
+      <w:r>
+        <w:rPr>
+          <w:rFonts w:eastAsiaTheme="minorEastAsia"/>
+        </w:rPr>
+        <w:t xml:space="preserve"> children without diarrhea. Consider incorporating this into the model.</w:t>
       </w:r>
     </w:p>
     <w:p>
@@ -4619,13 +4885,7 @@
                       <w:rPr>
                         <w:rFonts w:ascii="Cambria Math" w:eastAsiaTheme="minorEastAsia" w:hAnsi="Cambria Math"/>
                       </w:rPr>
-                      <m:t>D</m:t>
-                    </m:r>
-                    <m:r>
-                      <w:rPr>
-                        <w:rFonts w:ascii="Cambria Math" w:eastAsiaTheme="minorEastAsia" w:hAnsi="Cambria Math"/>
-                      </w:rPr>
-                      <m:t>1</m:t>
+                      <m:t>D1</m:t>
                     </m:r>
                   </m:sub>
                 </m:sSub>
@@ -4910,13 +5170,7 @@
                           <w:rPr>
                             <w:rFonts w:ascii="Cambria Math" w:eastAsiaTheme="minorEastAsia" w:hAnsi="Cambria Math"/>
                           </w:rPr>
-                          <m:t>D</m:t>
-                        </m:r>
-                        <m:r>
-                          <w:rPr>
-                            <w:rFonts w:ascii="Cambria Math" w:eastAsiaTheme="minorEastAsia" w:hAnsi="Cambria Math"/>
-                          </w:rPr>
-                          <m:t>2</m:t>
+                          <m:t>D2</m:t>
                         </m:r>
                       </m:sub>
                     </m:sSub>
@@ -4976,13 +5230,7 @@
                           <w:rPr>
                             <w:rFonts w:ascii="Cambria Math" w:eastAsiaTheme="minorEastAsia" w:hAnsi="Cambria Math"/>
                           </w:rPr>
-                          <m:t>S</m:t>
-                        </m:r>
-                        <m:r>
-                          <w:rPr>
-                            <w:rFonts w:ascii="Cambria Math" w:eastAsiaTheme="minorEastAsia" w:hAnsi="Cambria Math"/>
-                          </w:rPr>
-                          <m:t>2</m:t>
+                          <m:t>S2</m:t>
                         </m:r>
                       </m:sub>
                     </m:sSub>
@@ -5039,13 +5287,7 @@
                       <w:rPr>
                         <w:rFonts w:ascii="Cambria Math" w:eastAsiaTheme="minorEastAsia" w:hAnsi="Cambria Math"/>
                       </w:rPr>
-                      <m:t>D</m:t>
-                    </m:r>
-                    <m:r>
-                      <w:rPr>
-                        <w:rFonts w:ascii="Cambria Math" w:eastAsiaTheme="minorEastAsia" w:hAnsi="Cambria Math"/>
-                      </w:rPr>
-                      <m:t>2</m:t>
+                      <m:t>D2</m:t>
                     </m:r>
                   </m:sub>
                 </m:sSub>
@@ -5135,13 +5377,7 @@
                       <w:rPr>
                         <w:rFonts w:ascii="Cambria Math" w:eastAsiaTheme="minorEastAsia" w:hAnsi="Cambria Math"/>
                       </w:rPr>
-                      <m:t>S</m:t>
-                    </m:r>
-                    <m:r>
-                      <w:rPr>
-                        <w:rFonts w:ascii="Cambria Math" w:eastAsiaTheme="minorEastAsia" w:hAnsi="Cambria Math"/>
-                      </w:rPr>
-                      <m:t>2</m:t>
+                      <m:t>S2</m:t>
                     </m:r>
                   </m:sub>
                 </m:sSub>
@@ -5336,13 +5572,7 @@
                           <w:rPr>
                             <w:rFonts w:ascii="Cambria Math" w:eastAsiaTheme="minorEastAsia" w:hAnsi="Cambria Math"/>
                           </w:rPr>
-                          <m:t>D</m:t>
-                        </m:r>
-                        <m:r>
-                          <w:rPr>
-                            <w:rFonts w:ascii="Cambria Math" w:eastAsiaTheme="minorEastAsia" w:hAnsi="Cambria Math"/>
-                          </w:rPr>
-                          <m:t>3</m:t>
+                          <m:t>D3</m:t>
                         </m:r>
                       </m:sub>
                     </m:sSub>
@@ -5402,13 +5632,7 @@
                           <w:rPr>
                             <w:rFonts w:ascii="Cambria Math" w:eastAsiaTheme="minorEastAsia" w:hAnsi="Cambria Math"/>
                           </w:rPr>
-                          <m:t>S</m:t>
-                        </m:r>
-                        <m:r>
-                          <w:rPr>
-                            <w:rFonts w:ascii="Cambria Math" w:eastAsiaTheme="minorEastAsia" w:hAnsi="Cambria Math"/>
-                          </w:rPr>
-                          <m:t>3</m:t>
+                          <m:t>S3</m:t>
                         </m:r>
                       </m:sub>
                     </m:sSub>
@@ -5465,13 +5689,7 @@
                       <w:rPr>
                         <w:rFonts w:ascii="Cambria Math" w:eastAsiaTheme="minorEastAsia" w:hAnsi="Cambria Math"/>
                       </w:rPr>
-                      <m:t>D</m:t>
-                    </m:r>
-                    <m:r>
-                      <w:rPr>
-                        <w:rFonts w:ascii="Cambria Math" w:eastAsiaTheme="minorEastAsia" w:hAnsi="Cambria Math"/>
-                      </w:rPr>
-                      <m:t>3</m:t>
+                      <m:t>D3</m:t>
                     </m:r>
                   </m:sub>
                 </m:sSub>
@@ -5755,13 +5973,7 @@
                           <w:rPr>
                             <w:rFonts w:ascii="Cambria Math" w:eastAsiaTheme="minorEastAsia" w:hAnsi="Cambria Math"/>
                           </w:rPr>
-                          <m:t>D</m:t>
-                        </m:r>
-                        <m:r>
-                          <w:rPr>
-                            <w:rFonts w:ascii="Cambria Math" w:eastAsiaTheme="minorEastAsia" w:hAnsi="Cambria Math"/>
-                          </w:rPr>
-                          <m:t>4</m:t>
+                          <m:t>D4</m:t>
                         </m:r>
                       </m:sub>
                     </m:sSub>
@@ -5821,13 +6033,7 @@
                           <w:rPr>
                             <w:rFonts w:ascii="Cambria Math" w:eastAsiaTheme="minorEastAsia" w:hAnsi="Cambria Math"/>
                           </w:rPr>
-                          <m:t>S</m:t>
-                        </m:r>
-                        <m:r>
-                          <w:rPr>
-                            <w:rFonts w:ascii="Cambria Math" w:eastAsiaTheme="minorEastAsia" w:hAnsi="Cambria Math"/>
-                          </w:rPr>
-                          <m:t>4</m:t>
+                          <m:t>S4</m:t>
                         </m:r>
                       </m:sub>
                     </m:sSub>
@@ -5883,13 +6089,7 @@
                       <w:rPr>
                         <w:rFonts w:ascii="Cambria Math" w:eastAsiaTheme="minorEastAsia" w:hAnsi="Cambria Math"/>
                       </w:rPr>
-                      <m:t>D</m:t>
-                    </m:r>
-                    <m:r>
-                      <w:rPr>
-                        <w:rFonts w:ascii="Cambria Math" w:eastAsiaTheme="minorEastAsia" w:hAnsi="Cambria Math"/>
-                      </w:rPr>
-                      <m:t>4</m:t>
+                      <m:t>D4</m:t>
                     </m:r>
                   </m:sub>
                 </m:sSub>
@@ -7194,7 +7394,21 @@
         <w:rPr>
           <w:rFonts w:eastAsiaTheme="minorEastAsia"/>
         </w:rPr>
-        <w:t>With these prevalence values, mortality, birth, diarrheal incidence, diarrheal remission, wasting remission rates become known values</w:t>
+        <w:t xml:space="preserve">With these prevalence values, mortality, birth, diarrheal incidence, diarrheal remission, wasting remission rates </w:t>
+      </w:r>
+      <w:proofErr w:type="gramStart"/>
+      <w:r>
+        <w:rPr>
+          <w:rFonts w:eastAsiaTheme="minorEastAsia"/>
+        </w:rPr>
+        <w:t>become known</w:t>
+      </w:r>
+      <w:proofErr w:type="gramEnd"/>
+      <w:r>
+        <w:rPr>
+          <w:rFonts w:eastAsiaTheme="minorEastAsia"/>
+        </w:rPr>
+        <w:t xml:space="preserve"> values</w:t>
       </w:r>
       <w:r>
         <w:rPr>
@@ -7240,8 +7454,16 @@
         <w:rPr>
           <w:rFonts w:eastAsiaTheme="minorEastAsia"/>
         </w:rPr>
-        <w:t xml:space="preserve">6 unknowns: </w:t>
+        <w:t>6 unknowns</w:t>
       </w:r>
+      <w:proofErr w:type="gramStart"/>
+      <w:r>
+        <w:rPr>
+          <w:rFonts w:eastAsiaTheme="minorEastAsia"/>
+        </w:rPr>
+        <w:t xml:space="preserve">: </w:t>
+      </w:r>
+      <w:proofErr w:type="gramEnd"/>
       <m:oMath>
         <m:sSub>
           <m:sSubPr>
@@ -8886,6 +9108,7 @@
               <w:rPr>
                 <w:rFonts w:eastAsiaTheme="minorEastAsia"/>
               </w:rPr>
+              <w:lastRenderedPageBreak/>
               <w:t>5</w:t>
             </w:r>
           </w:p>
@@ -9450,7 +9673,6 @@
               <w:rPr>
                 <w:rFonts w:eastAsiaTheme="minorEastAsia"/>
               </w:rPr>
-              <w:lastRenderedPageBreak/>
               <w:t>6</w:t>
             </w:r>
           </w:p>
@@ -9944,8 +10166,6 @@
           <w:rFonts w:eastAsiaTheme="minorEastAsia"/>
         </w:rPr>
       </w:pPr>
-      <w:bookmarkStart w:id="0" w:name="_GoBack"/>
-      <w:bookmarkEnd w:id="0"/>
     </w:p>
     <w:sectPr>
       <w:pgSz w:w="12240" w:h="15840"/>
@@ -11470,21 +11690,6 @@
 </file>
 
 <file path=customXml/item1.xml><?xml version="1.0" encoding="utf-8"?>
-<?mso-contentType ?>
-<FormTemplates xmlns="http://schemas.microsoft.com/sharepoint/v3/contenttype/forms">
-  <Display>DocumentLibraryForm</Display>
-  <Edit>DocumentLibraryForm</Edit>
-  <New>DocumentLibraryForm</New>
-</FormTemplates>
-</file>
-
-<file path=customXml/item2.xml><?xml version="1.0" encoding="utf-8"?>
-<p:properties xmlns:p="http://schemas.microsoft.com/office/2006/metadata/properties" xmlns:xsi="http://www.w3.org/2001/XMLSchema-instance" xmlns:pc="http://schemas.microsoft.com/office/infopath/2007/PartnerControls">
-  <documentManagement/>
-</p:properties>
-</file>
-
-<file path=customXml/item3.xml><?xml version="1.0" encoding="utf-8"?>
 <ct:contentTypeSchema xmlns:ct="http://schemas.microsoft.com/office/2006/metadata/contentType" xmlns:ma="http://schemas.microsoft.com/office/2006/metadata/properties/metaAttributes" ct:_="" ma:_="" ma:contentTypeName="Document" ma:contentTypeID="0x0101000B8A8379D1A82443A48953A557EDE0C3" ma:contentTypeVersion="11" ma:contentTypeDescription="Create a new document." ma:contentTypeScope="" ma:versionID="789e2c63a36952289e8c0c63bd0df614">
   <xsd:schema xmlns:xsd="http://www.w3.org/2001/XMLSchema" xmlns:xs="http://www.w3.org/2001/XMLSchema" xmlns:p="http://schemas.microsoft.com/office/2006/metadata/properties" xmlns:ns3="f59a5720-ca6d-46a7-a0e8-a0e2cb99397a" xmlns:ns4="933d4f22-d29f-4aec-ac4a-05f788bc755f" targetNamespace="http://schemas.microsoft.com/office/2006/metadata/properties" ma:root="true" ma:fieldsID="96db36974ca527960ff98572d1d52595" ns3:_="" ns4:_="">
     <xsd:import namespace="f59a5720-ca6d-46a7-a0e8-a0e2cb99397a"/>
@@ -11695,32 +11900,22 @@
 </ct:contentTypeSchema>
 </file>
 
-<file path=customXml/itemProps1.xml><?xml version="1.0" encoding="utf-8"?>
-<ds:datastoreItem xmlns:ds="http://schemas.openxmlformats.org/officeDocument/2006/customXml" ds:itemID="{34B9E23A-89A5-47E1-9FC9-F7C40D674F6C}">
-  <ds:schemaRefs>
-    <ds:schemaRef ds:uri="http://schemas.microsoft.com/sharepoint/v3/contenttype/forms"/>
-  </ds:schemaRefs>
-</ds:datastoreItem>
+<file path=customXml/item2.xml><?xml version="1.0" encoding="utf-8"?>
+<p:properties xmlns:p="http://schemas.microsoft.com/office/2006/metadata/properties" xmlns:xsi="http://www.w3.org/2001/XMLSchema-instance" xmlns:pc="http://schemas.microsoft.com/office/infopath/2007/PartnerControls">
+  <documentManagement/>
+</p:properties>
 </file>
 
-<file path=customXml/itemProps2.xml><?xml version="1.0" encoding="utf-8"?>
-<ds:datastoreItem xmlns:ds="http://schemas.openxmlformats.org/officeDocument/2006/customXml" ds:itemID="{18D89454-AA4D-46D1-BD54-B660A30B524E}">
-  <ds:schemaRefs>
-    <ds:schemaRef ds:uri="http://purl.org/dc/dcmitype/"/>
-    <ds:schemaRef ds:uri="http://schemas.microsoft.com/office/infopath/2007/PartnerControls"/>
-    <ds:schemaRef ds:uri="933d4f22-d29f-4aec-ac4a-05f788bc755f"/>
-    <ds:schemaRef ds:uri="http://purl.org/dc/elements/1.1/"/>
-    <ds:schemaRef ds:uri="f59a5720-ca6d-46a7-a0e8-a0e2cb99397a"/>
-    <ds:schemaRef ds:uri="http://purl.org/dc/terms/"/>
-    <ds:schemaRef ds:uri="http://schemas.microsoft.com/office/2006/documentManagement/types"/>
-    <ds:schemaRef ds:uri="http://www.w3.org/XML/1998/namespace"/>
-    <ds:schemaRef ds:uri="http://schemas.openxmlformats.org/package/2006/metadata/core-properties"/>
-    <ds:schemaRef ds:uri="http://schemas.microsoft.com/office/2006/metadata/properties"/>
-  </ds:schemaRefs>
-</ds:datastoreItem>
+<file path=customXml/item3.xml><?xml version="1.0" encoding="utf-8"?>
+<?mso-contentType ?>
+<FormTemplates xmlns="http://schemas.microsoft.com/sharepoint/v3/contenttype/forms">
+  <Display>DocumentLibraryForm</Display>
+  <Edit>DocumentLibraryForm</Edit>
+  <New>DocumentLibraryForm</New>
+</FormTemplates>
 </file>
 
-<file path=customXml/itemProps3.xml><?xml version="1.0" encoding="utf-8"?>
+<file path=customXml/itemProps1.xml><?xml version="1.0" encoding="utf-8"?>
 <ds:datastoreItem xmlns:ds="http://schemas.openxmlformats.org/officeDocument/2006/customXml" ds:itemID="{ECB48AFF-21AC-480F-948C-E74E66A96921}">
   <ds:schemaRefs>
     <ds:schemaRef ds:uri="http://schemas.microsoft.com/office/2006/metadata/contentType"/>
@@ -11737,4 +11932,21 @@
     <ds:schemaRef ds:uri="http://schemas.microsoft.com/internal/obd"/>
   </ds:schemaRefs>
 </ds:datastoreItem>
+</file>
+
+<file path=customXml/itemProps2.xml><?xml version="1.0" encoding="utf-8"?>
+<ds:datastoreItem xmlns:ds="http://schemas.openxmlformats.org/officeDocument/2006/customXml" ds:itemID="{18D89454-AA4D-46D1-BD54-B660A30B524E}">
+  <ds:schemaRefs>
+    <ds:schemaRef ds:uri="http://schemas.microsoft.com/office/2006/metadata/properties"/>
+    <ds:schemaRef ds:uri="http://schemas.microsoft.com/office/infopath/2007/PartnerControls"/>
+  </ds:schemaRefs>
+</ds:datastoreItem>
+</file>
+
+<file path=customXml/itemProps3.xml><?xml version="1.0" encoding="utf-8"?>
+<ds:datastoreItem xmlns:ds="http://schemas.openxmlformats.org/officeDocument/2006/customXml" ds:itemID="{34B9E23A-89A5-47E1-9FC9-F7C40D674F6C}">
+  <ds:schemaRefs>
+    <ds:schemaRef ds:uri="http://schemas.microsoft.com/sharepoint/v3/contenttype/forms"/>
+  </ds:schemaRefs>
+</ds:datastoreItem>
 </file>
</xml_diff>